<commit_message>
Revision of cover letter
</commit_message>
<xml_diff>
--- a/paper/Professor Tilmann Gneiting.docx
+++ b/paper/Professor Tilmann Gneiting.docx
@@ -1,6 +1,6 @@
 
 <file path=word/document.xml><?xml version="1.0" encoding="utf-8"?>
-<w:document xmlns:wpc="http://schemas.microsoft.com/office/word/2010/wordprocessingCanvas" xmlns:mc="http://schemas.openxmlformats.org/markup-compatibility/2006" xmlns:o="urn:schemas-microsoft-com:office:office" xmlns:r="http://schemas.openxmlformats.org/officeDocument/2006/relationships" xmlns:m="http://schemas.openxmlformats.org/officeDocument/2006/math" xmlns:v="urn:schemas-microsoft-com:vml" xmlns:wp14="http://schemas.microsoft.com/office/word/2010/wordprocessingDrawing" xmlns:wp="http://schemas.openxmlformats.org/drawingml/2006/wordprocessingDrawing" xmlns:w10="urn:schemas-microsoft-com:office:word" xmlns:w="http://schemas.openxmlformats.org/wordprocessingml/2006/main" xmlns:w14="http://schemas.microsoft.com/office/word/2010/wordml" xmlns:w15="http://schemas.microsoft.com/office/word/2012/wordml" xmlns:wpg="http://schemas.microsoft.com/office/word/2010/wordprocessingGroup" xmlns:wpi="http://schemas.microsoft.com/office/word/2010/wordprocessingInk" xmlns:wne="http://schemas.microsoft.com/office/word/2006/wordml" xmlns:wps="http://schemas.microsoft.com/office/word/2010/wordprocessingShape" mc:Ignorable="w14 w15 wp14">
+<w:document xmlns:wpc="http://schemas.microsoft.com/office/word/2010/wordprocessingCanvas" xmlns:cx="http://schemas.microsoft.com/office/drawing/2014/chartex" xmlns:cx1="http://schemas.microsoft.com/office/drawing/2015/9/8/chartex" xmlns:cx2="http://schemas.microsoft.com/office/drawing/2015/10/21/chartex" xmlns:cx3="http://schemas.microsoft.com/office/drawing/2016/5/9/chartex" xmlns:cx4="http://schemas.microsoft.com/office/drawing/2016/5/10/chartex" xmlns:cx5="http://schemas.microsoft.com/office/drawing/2016/5/11/chartex" xmlns:cx6="http://schemas.microsoft.com/office/drawing/2016/5/12/chartex" xmlns:cx7="http://schemas.microsoft.com/office/drawing/2016/5/13/chartex" xmlns:cx8="http://schemas.microsoft.com/office/drawing/2016/5/14/chartex" xmlns:mc="http://schemas.openxmlformats.org/markup-compatibility/2006" xmlns:aink="http://schemas.microsoft.com/office/drawing/2016/ink" xmlns:am3d="http://schemas.microsoft.com/office/drawing/2017/model3d" xmlns:o="urn:schemas-microsoft-com:office:office" xmlns:r="http://schemas.openxmlformats.org/officeDocument/2006/relationships" xmlns:m="http://schemas.openxmlformats.org/officeDocument/2006/math" xmlns:v="urn:schemas-microsoft-com:vml" xmlns:wp14="http://schemas.microsoft.com/office/word/2010/wordprocessingDrawing" xmlns:wp="http://schemas.openxmlformats.org/drawingml/2006/wordprocessingDrawing" xmlns:w10="urn:schemas-microsoft-com:office:word" xmlns:w="http://schemas.openxmlformats.org/wordprocessingml/2006/main" xmlns:w14="http://schemas.microsoft.com/office/word/2010/wordml" xmlns:w15="http://schemas.microsoft.com/office/word/2012/wordml" xmlns:w16se="http://schemas.microsoft.com/office/word/2015/wordml/symex" xmlns:wpg="http://schemas.microsoft.com/office/word/2010/wordprocessingGroup" xmlns:wpi="http://schemas.microsoft.com/office/word/2010/wordprocessingInk" xmlns:wne="http://schemas.microsoft.com/office/word/2006/wordml" xmlns:wps="http://schemas.microsoft.com/office/word/2010/wordprocessingShape" mc:Ignorable="w14 w15 w16se wp14">
   <w:body>
     <w:p>
       <w:r>
@@ -56,93 +56,261 @@
       </w:r>
       <w:proofErr w:type="spellEnd"/>
       <w:r>
-        <w:t xml:space="preserve"> Failure Modes” for consideration for publication in the Annals of Applied Statistics. Th</w:t>
-      </w:r>
-      <w:r>
-        <w:t xml:space="preserve">e motivation for this work </w:t>
-      </w:r>
-      <w:r>
-        <w:t xml:space="preserve">initially </w:t>
-      </w:r>
-      <w:r>
-        <w:t>came from a publicly available</w:t>
-      </w:r>
-      <w:r>
-        <w:t xml:space="preserve"> data</w:t>
-      </w:r>
-      <w:r>
-        <w:t xml:space="preserve"> set</w:t>
-      </w:r>
-      <w:r>
-        <w:t xml:space="preserve"> with hard drive failures grouped by brand</w:t>
-      </w:r>
-      <w:r>
-        <w:t xml:space="preserve">.  There </w:t>
-      </w:r>
-      <w:r>
-        <w:t>was little information in the data due to left trunca</w:t>
-      </w:r>
-      <w:r>
-        <w:t xml:space="preserve">tion and heavy right censoring—hard disk drives rarely fail.  Moreover, standard lifetime models were too simplistic to capture </w:t>
-      </w:r>
-      <w:r>
-        <w:t>the bathtub hazard we observed in the data</w:t>
-      </w:r>
-      <w:r>
-        <w:t xml:space="preserve">.  As we developed our model we </w:t>
-      </w:r>
-      <w:r>
-        <w:t>realized this problem of limited information, and multiple failure modes, is common in</w:t>
-      </w:r>
-      <w:r>
-        <w:t xml:space="preserve"> consumer</w:t>
-      </w:r>
-      <w:r>
-        <w:t xml:space="preserve"> product reliability</w:t>
-      </w:r>
-      <w:r>
-        <w:t xml:space="preserve"> data.  Standard parametric models are too simple to capture multiple failure modes, and more complex models often require more information</w:t>
-      </w:r>
-      <w:r>
-        <w:t xml:space="preserve"> for estimation</w:t>
-      </w:r>
-      <w:r>
-        <w:t xml:space="preserve"> </w:t>
-      </w:r>
-      <w:r>
-        <w:t xml:space="preserve">than is available.  </w:t>
-      </w:r>
-      <w:r>
-        <w:t xml:space="preserve">The hierarchical </w:t>
-      </w:r>
-      <w:r>
-        <w:t>G</w:t>
-      </w:r>
-      <w:r>
-        <w:t>eneralized Limited Failure Population</w:t>
-      </w:r>
-      <w:r>
-        <w:t xml:space="preserve"> </w:t>
-      </w:r>
-      <w:r>
-        <w:t xml:space="preserve">model we present </w:t>
-      </w:r>
-      <w:r>
-        <w:t xml:space="preserve">in this paper addresses both </w:t>
+        <w:t xml:space="preserve"> Failure Modes” for consideration for publication in th</w:t>
+      </w:r>
+      <w:r>
+        <w:t>e Annals of Applied Statistics.</w:t>
+      </w:r>
+    </w:p>
+    <w:p>
+      <w:r>
+        <w:t xml:space="preserve">This work began as a class project for Dr. </w:t>
+      </w:r>
+      <w:proofErr w:type="spellStart"/>
+      <w:r>
+        <w:t>Meeker’s</w:t>
+      </w:r>
+      <w:proofErr w:type="spellEnd"/>
+      <w:r>
+        <w:t xml:space="preserve"> course on Reliability. We found the </w:t>
+      </w:r>
+      <w:proofErr w:type="spellStart"/>
+      <w:r>
+        <w:t>Backblaze</w:t>
+      </w:r>
+      <w:proofErr w:type="spellEnd"/>
+      <w:r>
+        <w:t xml:space="preserve"> data set and sought to model the lifetime for each drive-model. Since the data were heavily censored and left-truncated, we knew we would use a </w:t>
+      </w:r>
+      <w:r>
+        <w:t xml:space="preserve">likelihood-based approach with a </w:t>
+      </w:r>
+      <w:r>
+        <w:t>parametric model. As others have noted elsewhere, exponential distributions did not fit the data. We chose to use Weibull distributions and model the parameters hierarchically since there were not enough data to fit many of the drive-models independently. At the end of the semester, Dr. Meeker encouraged us to develop the</w:t>
+      </w:r>
+      <w:r>
+        <w:t xml:space="preserve"> project into a journal article because </w:t>
       </w:r>
       <w:bookmarkStart w:id="0" w:name="_GoBack"/>
       <w:bookmarkEnd w:id="0"/>
       <w:r>
-        <w:t>of these problems in a unified and computationally straightforward framework</w:t>
-      </w:r>
-      <w:r>
+        <w:t>hierarchical modeling is an approach not widely implemented in Reliability.</w:t>
+      </w:r>
+    </w:p>
+    <w:p>
+      <w:r>
+        <w:t xml:space="preserve">Careful evaluation of the results showed that the Weibull was inadequate for several drives, since there was evidence of infant mortality. Dr. Meeker suggested that we consider the Generalized Limited Failure Population (GLFP) model to handle it. While more somewhat more difficult to work with, we found that it not only provided a more realistic model for hard-drive lifetimes, but that our hierarchical approach enabled us to model lifetime using the GLFP even when the data for a </w:t>
+      </w:r>
+      <w:proofErr w:type="gramStart"/>
+      <w:r>
+        <w:t>particular drive-model</w:t>
+      </w:r>
+      <w:proofErr w:type="gramEnd"/>
+      <w:r>
+        <w:t xml:space="preserve"> were extremely limited.</w:t>
+      </w:r>
+    </w:p>
+    <w:p>
+      <w:pPr>
+        <w:rPr>
+          <w:color w:val="FF0000"/>
+        </w:rPr>
+      </w:pPr>
+      <w:r>
+        <w:rPr>
+          <w:color w:val="FF0000"/>
+        </w:rPr>
+        <w:t>Th</w:t>
+      </w:r>
+      <w:r>
+        <w:rPr>
+          <w:color w:val="FF0000"/>
+        </w:rPr>
+        <w:t xml:space="preserve">e motivation for this work </w:t>
+      </w:r>
+      <w:r>
+        <w:rPr>
+          <w:color w:val="FF0000"/>
+        </w:rPr>
+        <w:t xml:space="preserve">initially </w:t>
+      </w:r>
+      <w:r>
+        <w:rPr>
+          <w:color w:val="FF0000"/>
+        </w:rPr>
+        <w:t>came from a publicly available</w:t>
+      </w:r>
+      <w:r>
+        <w:rPr>
+          <w:color w:val="FF0000"/>
+        </w:rPr>
+        <w:t xml:space="preserve"> data</w:t>
+      </w:r>
+      <w:r>
+        <w:rPr>
+          <w:color w:val="FF0000"/>
+        </w:rPr>
+        <w:t xml:space="preserve"> set</w:t>
+      </w:r>
+      <w:r>
+        <w:rPr>
+          <w:color w:val="FF0000"/>
+        </w:rPr>
+        <w:t xml:space="preserve"> with hard drive failures grouped by brand</w:t>
+      </w:r>
+      <w:r>
+        <w:rPr>
+          <w:color w:val="FF0000"/>
+        </w:rPr>
+        <w:t xml:space="preserve">.  There </w:t>
+      </w:r>
+      <w:r>
+        <w:rPr>
+          <w:color w:val="FF0000"/>
+        </w:rPr>
+        <w:t>was little information in the data due to left trunca</w:t>
+      </w:r>
+      <w:r>
+        <w:rPr>
+          <w:color w:val="FF0000"/>
+        </w:rPr>
+        <w:t xml:space="preserve">tion and heavy right censoring—hard disk drives rarely fail.  Moreover, standard lifetime models were too simplistic to capture </w:t>
+      </w:r>
+      <w:r>
+        <w:rPr>
+          <w:color w:val="FF0000"/>
+        </w:rPr>
+        <w:t>the bathtub hazard we observed in the data</w:t>
+      </w:r>
+      <w:r>
+        <w:rPr>
+          <w:color w:val="FF0000"/>
+        </w:rPr>
+        <w:t xml:space="preserve">.  As we developed our model we </w:t>
+      </w:r>
+      <w:r>
+        <w:rPr>
+          <w:color w:val="FF0000"/>
+        </w:rPr>
+        <w:t>realized this problem of limited information, and multiple failure modes, is common in</w:t>
+      </w:r>
+      <w:r>
+        <w:rPr>
+          <w:color w:val="FF0000"/>
+        </w:rPr>
+        <w:t xml:space="preserve"> consumer</w:t>
+      </w:r>
+      <w:r>
+        <w:rPr>
+          <w:color w:val="FF0000"/>
+        </w:rPr>
+        <w:t xml:space="preserve"> product reliability</w:t>
+      </w:r>
+      <w:r>
+        <w:rPr>
+          <w:color w:val="FF0000"/>
+        </w:rPr>
+        <w:t xml:space="preserve"> data.  Standard parametric models are too simple to capture multiple failure modes, and more complex models often require more information</w:t>
+      </w:r>
+      <w:r>
+        <w:rPr>
+          <w:color w:val="FF0000"/>
+        </w:rPr>
+        <w:t xml:space="preserve"> for estimation</w:t>
+      </w:r>
+      <w:r>
+        <w:rPr>
+          <w:color w:val="FF0000"/>
+        </w:rPr>
+        <w:t xml:space="preserve"> </w:t>
+      </w:r>
+      <w:r>
+        <w:rPr>
+          <w:color w:val="FF0000"/>
+        </w:rPr>
+        <w:t xml:space="preserve">than is available.  </w:t>
+      </w:r>
+      <w:r>
+        <w:rPr>
+          <w:color w:val="FF0000"/>
+        </w:rPr>
+        <w:t xml:space="preserve">The hierarchical </w:t>
+      </w:r>
+      <w:r>
+        <w:rPr>
+          <w:color w:val="FF0000"/>
+        </w:rPr>
+        <w:t>G</w:t>
+      </w:r>
+      <w:r>
+        <w:rPr>
+          <w:color w:val="FF0000"/>
+        </w:rPr>
+        <w:t>eneralized Limited Failure Population</w:t>
+      </w:r>
+      <w:r>
+        <w:rPr>
+          <w:color w:val="FF0000"/>
+        </w:rPr>
+        <w:t xml:space="preserve"> </w:t>
+      </w:r>
+      <w:r>
+        <w:rPr>
+          <w:color w:val="FF0000"/>
+        </w:rPr>
+        <w:t xml:space="preserve">model we present </w:t>
+      </w:r>
+      <w:r>
+        <w:rPr>
+          <w:color w:val="FF0000"/>
+        </w:rPr>
+        <w:t xml:space="preserve">in this paper addresses </w:t>
+      </w:r>
+      <w:proofErr w:type="gramStart"/>
+      <w:r>
+        <w:rPr>
+          <w:color w:val="FF0000"/>
+        </w:rPr>
+        <w:t>both of these</w:t>
+      </w:r>
+      <w:proofErr w:type="gramEnd"/>
+      <w:r>
+        <w:rPr>
+          <w:color w:val="FF0000"/>
+        </w:rPr>
+        <w:t xml:space="preserve"> problems in a unified and computationally straightforward framework</w:t>
+      </w:r>
+      <w:r>
+        <w:rPr>
+          <w:color w:val="FF0000"/>
+        </w:rPr>
         <w:t>,</w:t>
       </w:r>
       <w:r>
+        <w:rPr>
+          <w:color w:val="FF0000"/>
+        </w:rPr>
         <w:t xml:space="preserve"> useful for practitioners.  </w:t>
       </w:r>
-      <w:r>
-        <w:t xml:space="preserve">I presented this work at JSM this past year and multiple researches from companies such as </w:t>
+    </w:p>
+    <w:p>
+      <w:r>
+        <w:t>I presented this work at</w:t>
+      </w:r>
+      <w:r>
+        <w:t xml:space="preserve"> JSM this past year and</w:t>
+      </w:r>
+      <w:r>
+        <w:t xml:space="preserve"> researche</w:t>
+      </w:r>
+      <w:r>
+        <w:t>r</w:t>
+      </w:r>
+      <w:r>
+        <w:t>s from compani</w:t>
+      </w:r>
+      <w:r>
+        <w:t xml:space="preserve">es such as </w:t>
       </w:r>
       <w:proofErr w:type="spellStart"/>
       <w:r>
@@ -150,7 +318,10 @@
       </w:r>
       <w:proofErr w:type="spellEnd"/>
       <w:r>
-        <w:t xml:space="preserve"> and Regeneron, expressed </w:t>
+        <w:t xml:space="preserve"> and Regeneron</w:t>
+      </w:r>
+      <w:r>
+        <w:t xml:space="preserve"> expressed </w:t>
       </w:r>
       <w:r>
         <w:t>strong interest</w:t>
@@ -162,13 +333,25 @@
         <w:t xml:space="preserve">.  Both companies </w:t>
       </w:r>
       <w:r>
-        <w:t xml:space="preserve">have data that rarely fails making it impossible to fit complex failure time models </w:t>
-      </w:r>
-      <w:r>
-        <w:t xml:space="preserve">in order </w:t>
-      </w:r>
-      <w:r>
-        <w:t>to compare lifetime distributions across products.</w:t>
+        <w:t>have data that r</w:t>
+      </w:r>
+      <w:r>
+        <w:t>arely fails making it difficult to fit realistic</w:t>
+      </w:r>
+      <w:r>
+        <w:t xml:space="preserve"> failure time models </w:t>
+      </w:r>
+      <w:r>
+        <w:t>when</w:t>
+      </w:r>
+      <w:r>
+        <w:t xml:space="preserve"> </w:t>
+      </w:r>
+      <w:r>
+        <w:t>to comparing</w:t>
+      </w:r>
+      <w:r>
+        <w:t xml:space="preserve"> lifetime distributions across products.</w:t>
       </w:r>
     </w:p>
     <w:p>
@@ -195,7 +378,7 @@
 </file>
 
 <file path=word/styles.xml><?xml version="1.0" encoding="utf-8"?>
-<w:styles xmlns:mc="http://schemas.openxmlformats.org/markup-compatibility/2006" xmlns:r="http://schemas.openxmlformats.org/officeDocument/2006/relationships" xmlns:w="http://schemas.openxmlformats.org/wordprocessingml/2006/main" xmlns:w14="http://schemas.microsoft.com/office/word/2010/wordml" xmlns:w15="http://schemas.microsoft.com/office/word/2012/wordml" mc:Ignorable="w14 w15">
+<w:styles xmlns:mc="http://schemas.openxmlformats.org/markup-compatibility/2006" xmlns:r="http://schemas.openxmlformats.org/officeDocument/2006/relationships" xmlns:w="http://schemas.openxmlformats.org/wordprocessingml/2006/main" xmlns:w14="http://schemas.microsoft.com/office/word/2010/wordml" xmlns:w15="http://schemas.microsoft.com/office/word/2012/wordml" xmlns:w16se="http://schemas.microsoft.com/office/word/2015/wordml/symex" mc:Ignorable="w14 w15 w16se">
   <w:docDefaults>
     <w:rPrDefault>
       <w:rPr>
@@ -211,7 +394,7 @@
       </w:pPr>
     </w:pPrDefault>
   </w:docDefaults>
-  <w:latentStyles w:defLockedState="0" w:defUIPriority="99" w:defSemiHidden="0" w:defUnhideWhenUsed="0" w:defQFormat="0" w:count="371">
+  <w:latentStyles w:defLockedState="0" w:defUIPriority="99" w:defSemiHidden="0" w:defUnhideWhenUsed="0" w:defQFormat="0" w:count="375">
     <w:lsdException w:name="Normal" w:uiPriority="0" w:qFormat="1"/>
     <w:lsdException w:name="heading 1" w:uiPriority="9" w:qFormat="1"/>
     <w:lsdException w:name="heading 2" w:semiHidden="1" w:uiPriority="9" w:unhideWhenUsed="1" w:qFormat="1"/>
@@ -317,7 +500,6 @@
     <w:lsdException w:name="HTML Sample" w:semiHidden="1" w:unhideWhenUsed="1"/>
     <w:lsdException w:name="HTML Typewriter" w:semiHidden="1" w:unhideWhenUsed="1"/>
     <w:lsdException w:name="HTML Variable" w:semiHidden="1" w:unhideWhenUsed="1"/>
-    <w:lsdException w:name="Normal Table" w:semiHidden="1" w:unhideWhenUsed="1"/>
     <w:lsdException w:name="annotation subject" w:semiHidden="1" w:unhideWhenUsed="1"/>
     <w:lsdException w:name="No List" w:semiHidden="1" w:unhideWhenUsed="1"/>
     <w:lsdException w:name="Outline List 1" w:semiHidden="1" w:unhideWhenUsed="1"/>
@@ -361,10 +543,8 @@
     <w:lsdException w:name="Table Elegant" w:semiHidden="1" w:unhideWhenUsed="1"/>
     <w:lsdException w:name="Table Professional" w:semiHidden="1" w:unhideWhenUsed="1"/>
     <w:lsdException w:name="Table Subtle 1" w:semiHidden="1" w:unhideWhenUsed="1"/>
-    <w:lsdException w:name="Table Subtle 2" w:semiHidden="1" w:unhideWhenUsed="1"/>
     <w:lsdException w:name="Table Web 1" w:semiHidden="1" w:unhideWhenUsed="1"/>
     <w:lsdException w:name="Table Web 2" w:semiHidden="1" w:unhideWhenUsed="1"/>
-    <w:lsdException w:name="Table Web 3" w:semiHidden="1" w:unhideWhenUsed="1"/>
     <w:lsdException w:name="Balloon Text" w:semiHidden="1" w:unhideWhenUsed="1"/>
     <w:lsdException w:name="Table Grid" w:uiPriority="39"/>
     <w:lsdException w:name="Table Theme" w:semiHidden="1" w:unhideWhenUsed="1"/>
@@ -583,6 +763,10 @@
     <w:lsdException w:name="List Table 5 Dark Accent 6" w:uiPriority="50"/>
     <w:lsdException w:name="List Table 6 Colorful Accent 6" w:uiPriority="51"/>
     <w:lsdException w:name="List Table 7 Colorful Accent 6" w:uiPriority="52"/>
+    <w:lsdException w:name="Mention" w:semiHidden="1" w:unhideWhenUsed="1"/>
+    <w:lsdException w:name="Smart Hyperlink" w:semiHidden="1" w:unhideWhenUsed="1"/>
+    <w:lsdException w:name="Hashtag" w:semiHidden="1" w:unhideWhenUsed="1"/>
+    <w:lsdException w:name="Unresolved Mention" w:semiHidden="1" w:unhideWhenUsed="1"/>
   </w:latentStyles>
   <w:style w:type="paragraph" w:default="1" w:styleId="Normal">
     <w:name w:val="Normal"/>

</xml_diff>

<commit_message>
2nd round of edits on Annals letter.
</commit_message>
<xml_diff>
--- a/paper/Professor Tilmann Gneiting.docx
+++ b/paper/Professor Tilmann Gneiting.docx
@@ -1,6 +1,6 @@
 
 <file path=word/document.xml><?xml version="1.0" encoding="utf-8"?>
-<w:document xmlns:wpc="http://schemas.microsoft.com/office/word/2010/wordprocessingCanvas" xmlns:cx="http://schemas.microsoft.com/office/drawing/2014/chartex" xmlns:cx1="http://schemas.microsoft.com/office/drawing/2015/9/8/chartex" xmlns:cx2="http://schemas.microsoft.com/office/drawing/2015/10/21/chartex" xmlns:cx3="http://schemas.microsoft.com/office/drawing/2016/5/9/chartex" xmlns:cx4="http://schemas.microsoft.com/office/drawing/2016/5/10/chartex" xmlns:cx5="http://schemas.microsoft.com/office/drawing/2016/5/11/chartex" xmlns:cx6="http://schemas.microsoft.com/office/drawing/2016/5/12/chartex" xmlns:cx7="http://schemas.microsoft.com/office/drawing/2016/5/13/chartex" xmlns:cx8="http://schemas.microsoft.com/office/drawing/2016/5/14/chartex" xmlns:mc="http://schemas.openxmlformats.org/markup-compatibility/2006" xmlns:aink="http://schemas.microsoft.com/office/drawing/2016/ink" xmlns:am3d="http://schemas.microsoft.com/office/drawing/2017/model3d" xmlns:o="urn:schemas-microsoft-com:office:office" xmlns:r="http://schemas.openxmlformats.org/officeDocument/2006/relationships" xmlns:m="http://schemas.openxmlformats.org/officeDocument/2006/math" xmlns:v="urn:schemas-microsoft-com:vml" xmlns:wp14="http://schemas.microsoft.com/office/word/2010/wordprocessingDrawing" xmlns:wp="http://schemas.openxmlformats.org/drawingml/2006/wordprocessingDrawing" xmlns:w10="urn:schemas-microsoft-com:office:word" xmlns:w="http://schemas.openxmlformats.org/wordprocessingml/2006/main" xmlns:w14="http://schemas.microsoft.com/office/word/2010/wordml" xmlns:w15="http://schemas.microsoft.com/office/word/2012/wordml" xmlns:w16se="http://schemas.microsoft.com/office/word/2015/wordml/symex" xmlns:wpg="http://schemas.microsoft.com/office/word/2010/wordprocessingGroup" xmlns:wpi="http://schemas.microsoft.com/office/word/2010/wordprocessingInk" xmlns:wne="http://schemas.microsoft.com/office/word/2006/wordml" xmlns:wps="http://schemas.microsoft.com/office/word/2010/wordprocessingShape" mc:Ignorable="w14 w15 w16se wp14">
+<w:document xmlns:wpc="http://schemas.microsoft.com/office/word/2010/wordprocessingCanvas" xmlns:mc="http://schemas.openxmlformats.org/markup-compatibility/2006" xmlns:o="urn:schemas-microsoft-com:office:office" xmlns:r="http://schemas.openxmlformats.org/officeDocument/2006/relationships" xmlns:m="http://schemas.openxmlformats.org/officeDocument/2006/math" xmlns:v="urn:schemas-microsoft-com:vml" xmlns:wp14="http://schemas.microsoft.com/office/word/2010/wordprocessingDrawing" xmlns:wp="http://schemas.openxmlformats.org/drawingml/2006/wordprocessingDrawing" xmlns:w10="urn:schemas-microsoft-com:office:word" xmlns:w="http://schemas.openxmlformats.org/wordprocessingml/2006/main" xmlns:w14="http://schemas.microsoft.com/office/word/2010/wordml" xmlns:w15="http://schemas.microsoft.com/office/word/2012/wordml" xmlns:wpg="http://schemas.microsoft.com/office/word/2010/wordprocessingGroup" xmlns:wpi="http://schemas.microsoft.com/office/word/2010/wordprocessingInk" xmlns:wne="http://schemas.microsoft.com/office/word/2006/wordml" xmlns:wps="http://schemas.microsoft.com/office/word/2010/wordprocessingShape" mc:Ignorable="w14 w15 wp14">
   <w:body>
     <w:p>
       <w:r>
@@ -72,225 +72,119 @@
       </w:r>
       <w:proofErr w:type="spellEnd"/>
       <w:r>
-        <w:t xml:space="preserve"> course on Reliability. We found the </w:t>
-      </w:r>
-      <w:proofErr w:type="spellStart"/>
-      <w:r>
-        <w:t>Backblaze</w:t>
-      </w:r>
-      <w:proofErr w:type="spellEnd"/>
-      <w:r>
-        <w:t xml:space="preserve"> data set and sought to model the lifetime for each drive-model. Since the data were heavily censored and left-truncated, we knew we would use a </w:t>
+        <w:t xml:space="preserve"> course on Reliability.  </w:t>
+      </w:r>
+      <w:r>
+        <w:t xml:space="preserve">We found </w:t>
+      </w:r>
+      <w:r>
+        <w:t>a publicly available data set with failure information on over 60 hard drive models.  Only basic summary statistics had been computed on the data, so our initial goal was to m</w:t>
+      </w:r>
+      <w:r>
+        <w:t>odel the</w:t>
+      </w:r>
+      <w:r>
+        <w:t xml:space="preserve"> lifetime distribution </w:t>
+      </w:r>
+      <w:r>
+        <w:t xml:space="preserve">for each </w:t>
+      </w:r>
+      <w:r>
+        <w:t xml:space="preserve">drive-model.  </w:t>
+      </w:r>
+      <w:r>
+        <w:t>T</w:t>
+      </w:r>
+      <w:r>
+        <w:t>he data were heavily censored and left-</w:t>
+      </w:r>
+      <w:r>
+        <w:t>truncated so</w:t>
+      </w:r>
+      <w:r>
+        <w:t xml:space="preserve"> we used </w:t>
+      </w:r>
+      <w:r>
+        <w:t xml:space="preserve">a </w:t>
       </w:r>
       <w:r>
         <w:t xml:space="preserve">likelihood-based approach with a </w:t>
       </w:r>
       <w:r>
-        <w:t>parametric model. As others have noted elsewhere, exponential distributions did not fit the data. We chose to use Weibull distributions and model the parameters hierarchically since there were not enough data to fit many of the drive-models independently. At the end of the semester, Dr. Meeker encouraged us to develop the</w:t>
-      </w:r>
-      <w:r>
-        <w:t xml:space="preserve"> project into a journal article because </w:t>
+        <w:t xml:space="preserve">parametric model.  </w:t>
+      </w:r>
+      <w:r>
+        <w:t>We ch</w:t>
+      </w:r>
+      <w:r>
+        <w:t xml:space="preserve">ose to use </w:t>
+      </w:r>
+      <w:r>
+        <w:t xml:space="preserve">a </w:t>
+      </w:r>
+      <w:r>
+        <w:t>Weibull distribution</w:t>
+      </w:r>
+      <w:r>
+        <w:t xml:space="preserve"> and model the</w:t>
+      </w:r>
+      <w:r>
+        <w:t xml:space="preserve"> parameters hierarchically because</w:t>
+      </w:r>
+      <w:r>
+        <w:t xml:space="preserve"> there were not enough data to fit many of </w:t>
+      </w:r>
+      <w:r>
+        <w:t xml:space="preserve">the drive-models independently.  </w:t>
+      </w:r>
+      <w:r>
+        <w:t>At the end of the semester, Dr. Meeker encouraged us to develop the</w:t>
+      </w:r>
+      <w:r>
+        <w:t xml:space="preserve"> project into a journal article because hierarchical modeling is an approach not widely implemented in</w:t>
+      </w:r>
+      <w:r>
+        <w:t xml:space="preserve"> the field of</w:t>
+      </w:r>
+      <w:r>
+        <w:t xml:space="preserve"> Reliability.</w:t>
+      </w:r>
+    </w:p>
+    <w:p>
+      <w:r>
+        <w:t>Careful evaluation of the results showed that the Weibull was inadequate for several drives, since there wa</w:t>
+      </w:r>
+      <w:r>
+        <w:t xml:space="preserve">s evidence of infant mortality.  </w:t>
+      </w:r>
+      <w:r>
+        <w:t>Dr. Meeker suggested that we consider the Generalized Limited Failure Popu</w:t>
+      </w:r>
+      <w:r>
+        <w:t xml:space="preserve">lation (GLFP) model </w:t>
+      </w:r>
+      <w:r>
+        <w:t>which can</w:t>
+      </w:r>
+      <w:r>
+        <w:t xml:space="preserve"> handle lifetime data with</w:t>
+      </w:r>
+      <w:r>
+        <w:t xml:space="preserve"> multiple failure modes.  </w:t>
+      </w:r>
+      <w:r>
+        <w:t>While more somewhat more diffic</w:t>
+      </w:r>
+      <w:r>
+        <w:t xml:space="preserve">ult to work with, we found </w:t>
+      </w:r>
+      <w:r>
+        <w:t>it not only provided a more realistic model for hard-drive lifetimes, but that our hierarchical a</w:t>
       </w:r>
       <w:bookmarkStart w:id="0" w:name="_GoBack"/>
       <w:bookmarkEnd w:id="0"/>
       <w:r>
-        <w:t>hierarchical modeling is an approach not widely implemented in Reliability.</w:t>
-      </w:r>
-    </w:p>
-    <w:p>
-      <w:r>
-        <w:t xml:space="preserve">Careful evaluation of the results showed that the Weibull was inadequate for several drives, since there was evidence of infant mortality. Dr. Meeker suggested that we consider the Generalized Limited Failure Population (GLFP) model to handle it. While more somewhat more difficult to work with, we found that it not only provided a more realistic model for hard-drive lifetimes, but that our hierarchical approach enabled us to model lifetime using the GLFP even when the data for a </w:t>
-      </w:r>
-      <w:proofErr w:type="gramStart"/>
-      <w:r>
-        <w:t>particular drive-model</w:t>
-      </w:r>
-      <w:proofErr w:type="gramEnd"/>
-      <w:r>
-        <w:t xml:space="preserve"> were extremely limited.</w:t>
-      </w:r>
-    </w:p>
-    <w:p>
-      <w:pPr>
-        <w:rPr>
-          <w:color w:val="FF0000"/>
-        </w:rPr>
-      </w:pPr>
-      <w:r>
-        <w:rPr>
-          <w:color w:val="FF0000"/>
-        </w:rPr>
-        <w:t>Th</w:t>
-      </w:r>
-      <w:r>
-        <w:rPr>
-          <w:color w:val="FF0000"/>
-        </w:rPr>
-        <w:t xml:space="preserve">e motivation for this work </w:t>
-      </w:r>
-      <w:r>
-        <w:rPr>
-          <w:color w:val="FF0000"/>
-        </w:rPr>
-        <w:t xml:space="preserve">initially </w:t>
-      </w:r>
-      <w:r>
-        <w:rPr>
-          <w:color w:val="FF0000"/>
-        </w:rPr>
-        <w:t>came from a publicly available</w:t>
-      </w:r>
-      <w:r>
-        <w:rPr>
-          <w:color w:val="FF0000"/>
-        </w:rPr>
-        <w:t xml:space="preserve"> data</w:t>
-      </w:r>
-      <w:r>
-        <w:rPr>
-          <w:color w:val="FF0000"/>
-        </w:rPr>
-        <w:t xml:space="preserve"> set</w:t>
-      </w:r>
-      <w:r>
-        <w:rPr>
-          <w:color w:val="FF0000"/>
-        </w:rPr>
-        <w:t xml:space="preserve"> with hard drive failures grouped by brand</w:t>
-      </w:r>
-      <w:r>
-        <w:rPr>
-          <w:color w:val="FF0000"/>
-        </w:rPr>
-        <w:t xml:space="preserve">.  There </w:t>
-      </w:r>
-      <w:r>
-        <w:rPr>
-          <w:color w:val="FF0000"/>
-        </w:rPr>
-        <w:t>was little information in the data due to left trunca</w:t>
-      </w:r>
-      <w:r>
-        <w:rPr>
-          <w:color w:val="FF0000"/>
-        </w:rPr>
-        <w:t xml:space="preserve">tion and heavy right censoring—hard disk drives rarely fail.  Moreover, standard lifetime models were too simplistic to capture </w:t>
-      </w:r>
-      <w:r>
-        <w:rPr>
-          <w:color w:val="FF0000"/>
-        </w:rPr>
-        <w:t>the bathtub hazard we observed in the data</w:t>
-      </w:r>
-      <w:r>
-        <w:rPr>
-          <w:color w:val="FF0000"/>
-        </w:rPr>
-        <w:t xml:space="preserve">.  As we developed our model we </w:t>
-      </w:r>
-      <w:r>
-        <w:rPr>
-          <w:color w:val="FF0000"/>
-        </w:rPr>
-        <w:t>realized this problem of limited information, and multiple failure modes, is common in</w:t>
-      </w:r>
-      <w:r>
-        <w:rPr>
-          <w:color w:val="FF0000"/>
-        </w:rPr>
-        <w:t xml:space="preserve"> consumer</w:t>
-      </w:r>
-      <w:r>
-        <w:rPr>
-          <w:color w:val="FF0000"/>
-        </w:rPr>
-        <w:t xml:space="preserve"> product reliability</w:t>
-      </w:r>
-      <w:r>
-        <w:rPr>
-          <w:color w:val="FF0000"/>
-        </w:rPr>
-        <w:t xml:space="preserve"> data.  Standard parametric models are too simple to capture multiple failure modes, and more complex models often require more information</w:t>
-      </w:r>
-      <w:r>
-        <w:rPr>
-          <w:color w:val="FF0000"/>
-        </w:rPr>
-        <w:t xml:space="preserve"> for estimation</w:t>
-      </w:r>
-      <w:r>
-        <w:rPr>
-          <w:color w:val="FF0000"/>
-        </w:rPr>
-        <w:t xml:space="preserve"> </w:t>
-      </w:r>
-      <w:r>
-        <w:rPr>
-          <w:color w:val="FF0000"/>
-        </w:rPr>
-        <w:t xml:space="preserve">than is available.  </w:t>
-      </w:r>
-      <w:r>
-        <w:rPr>
-          <w:color w:val="FF0000"/>
-        </w:rPr>
-        <w:t xml:space="preserve">The hierarchical </w:t>
-      </w:r>
-      <w:r>
-        <w:rPr>
-          <w:color w:val="FF0000"/>
-        </w:rPr>
-        <w:t>G</w:t>
-      </w:r>
-      <w:r>
-        <w:rPr>
-          <w:color w:val="FF0000"/>
-        </w:rPr>
-        <w:t>eneralized Limited Failure Population</w:t>
-      </w:r>
-      <w:r>
-        <w:rPr>
-          <w:color w:val="FF0000"/>
-        </w:rPr>
-        <w:t xml:space="preserve"> </w:t>
-      </w:r>
-      <w:r>
-        <w:rPr>
-          <w:color w:val="FF0000"/>
-        </w:rPr>
-        <w:t xml:space="preserve">model we present </w:t>
-      </w:r>
-      <w:r>
-        <w:rPr>
-          <w:color w:val="FF0000"/>
-        </w:rPr>
-        <w:t xml:space="preserve">in this paper addresses </w:t>
-      </w:r>
-      <w:proofErr w:type="gramStart"/>
-      <w:r>
-        <w:rPr>
-          <w:color w:val="FF0000"/>
-        </w:rPr>
-        <w:t>both of these</w:t>
-      </w:r>
-      <w:proofErr w:type="gramEnd"/>
-      <w:r>
-        <w:rPr>
-          <w:color w:val="FF0000"/>
-        </w:rPr>
-        <w:t xml:space="preserve"> problems in a unified and computationally straightforward framework</w:t>
-      </w:r>
-      <w:r>
-        <w:rPr>
-          <w:color w:val="FF0000"/>
-        </w:rPr>
-        <w:t>,</w:t>
-      </w:r>
-      <w:r>
-        <w:rPr>
-          <w:color w:val="FF0000"/>
-        </w:rPr>
-        <w:t xml:space="preserve"> useful for practitioners.  </w:t>
+        <w:t>pproach enabled us to model lifetime using the GLFP even when the data for a particular drive-model were extremely limited.</w:t>
       </w:r>
     </w:p>
     <w:p>
@@ -378,7 +272,7 @@
 </file>
 
 <file path=word/styles.xml><?xml version="1.0" encoding="utf-8"?>
-<w:styles xmlns:mc="http://schemas.openxmlformats.org/markup-compatibility/2006" xmlns:r="http://schemas.openxmlformats.org/officeDocument/2006/relationships" xmlns:w="http://schemas.openxmlformats.org/wordprocessingml/2006/main" xmlns:w14="http://schemas.microsoft.com/office/word/2010/wordml" xmlns:w15="http://schemas.microsoft.com/office/word/2012/wordml" xmlns:w16se="http://schemas.microsoft.com/office/word/2015/wordml/symex" mc:Ignorable="w14 w15 w16se">
+<w:styles xmlns:mc="http://schemas.openxmlformats.org/markup-compatibility/2006" xmlns:r="http://schemas.openxmlformats.org/officeDocument/2006/relationships" xmlns:w="http://schemas.openxmlformats.org/wordprocessingml/2006/main" xmlns:w14="http://schemas.microsoft.com/office/word/2010/wordml" xmlns:w15="http://schemas.microsoft.com/office/word/2012/wordml" mc:Ignorable="w14 w15">
   <w:docDefaults>
     <w:rPrDefault>
       <w:rPr>
@@ -394,7 +288,7 @@
       </w:pPr>
     </w:pPrDefault>
   </w:docDefaults>
-  <w:latentStyles w:defLockedState="0" w:defUIPriority="99" w:defSemiHidden="0" w:defUnhideWhenUsed="0" w:defQFormat="0" w:count="375">
+  <w:latentStyles w:defLockedState="0" w:defUIPriority="99" w:defSemiHidden="0" w:defUnhideWhenUsed="0" w:defQFormat="0" w:count="371">
     <w:lsdException w:name="Normal" w:uiPriority="0" w:qFormat="1"/>
     <w:lsdException w:name="heading 1" w:uiPriority="9" w:qFormat="1"/>
     <w:lsdException w:name="heading 2" w:semiHidden="1" w:uiPriority="9" w:unhideWhenUsed="1" w:qFormat="1"/>
@@ -500,6 +394,7 @@
     <w:lsdException w:name="HTML Sample" w:semiHidden="1" w:unhideWhenUsed="1"/>
     <w:lsdException w:name="HTML Typewriter" w:semiHidden="1" w:unhideWhenUsed="1"/>
     <w:lsdException w:name="HTML Variable" w:semiHidden="1" w:unhideWhenUsed="1"/>
+    <w:lsdException w:name="Normal Table" w:semiHidden="1" w:unhideWhenUsed="1"/>
     <w:lsdException w:name="annotation subject" w:semiHidden="1" w:unhideWhenUsed="1"/>
     <w:lsdException w:name="No List" w:semiHidden="1" w:unhideWhenUsed="1"/>
     <w:lsdException w:name="Outline List 1" w:semiHidden="1" w:unhideWhenUsed="1"/>
@@ -543,8 +438,10 @@
     <w:lsdException w:name="Table Elegant" w:semiHidden="1" w:unhideWhenUsed="1"/>
     <w:lsdException w:name="Table Professional" w:semiHidden="1" w:unhideWhenUsed="1"/>
     <w:lsdException w:name="Table Subtle 1" w:semiHidden="1" w:unhideWhenUsed="1"/>
+    <w:lsdException w:name="Table Subtle 2" w:semiHidden="1" w:unhideWhenUsed="1"/>
     <w:lsdException w:name="Table Web 1" w:semiHidden="1" w:unhideWhenUsed="1"/>
     <w:lsdException w:name="Table Web 2" w:semiHidden="1" w:unhideWhenUsed="1"/>
+    <w:lsdException w:name="Table Web 3" w:semiHidden="1" w:unhideWhenUsed="1"/>
     <w:lsdException w:name="Balloon Text" w:semiHidden="1" w:unhideWhenUsed="1"/>
     <w:lsdException w:name="Table Grid" w:uiPriority="39"/>
     <w:lsdException w:name="Table Theme" w:semiHidden="1" w:unhideWhenUsed="1"/>
@@ -763,10 +660,6 @@
     <w:lsdException w:name="List Table 5 Dark Accent 6" w:uiPriority="50"/>
     <w:lsdException w:name="List Table 6 Colorful Accent 6" w:uiPriority="51"/>
     <w:lsdException w:name="List Table 7 Colorful Accent 6" w:uiPriority="52"/>
-    <w:lsdException w:name="Mention" w:semiHidden="1" w:unhideWhenUsed="1"/>
-    <w:lsdException w:name="Smart Hyperlink" w:semiHidden="1" w:unhideWhenUsed="1"/>
-    <w:lsdException w:name="Hashtag" w:semiHidden="1" w:unhideWhenUsed="1"/>
-    <w:lsdException w:name="Unresolved Mention" w:semiHidden="1" w:unhideWhenUsed="1"/>
   </w:latentStyles>
   <w:style w:type="paragraph" w:default="1" w:styleId="Normal">
     <w:name w:val="Normal"/>

</xml_diff>